<commit_message>
added untracked files e.g todo list
</commit_message>
<xml_diff>
--- a/Flask.docx
+++ b/Flask.docx
@@ -3,6 +3,99 @@
 <w:document xmlns:wpc="http://schemas.microsoft.com/office/word/2010/wordprocessingCanvas" xmlns:mc="http://schemas.openxmlformats.org/markup-compatibility/2006" xmlns:o="urn:schemas-microsoft-com:office:office" xmlns:r="http://schemas.openxmlformats.org/officeDocument/2006/relationships" xmlns:m="http://schemas.openxmlformats.org/officeDocument/2006/math" xmlns:v="urn:schemas-microsoft-com:vml" xmlns:wp14="http://schemas.microsoft.com/office/word/2010/wordprocessingDrawing" xmlns:wp="http://schemas.openxmlformats.org/drawingml/2006/wordprocessingDrawing" xmlns:w10="urn:schemas-microsoft-com:office:word" xmlns:w="http://schemas.openxmlformats.org/wordprocessingml/2006/main" xmlns:w14="http://schemas.microsoft.com/office/word/2010/wordml" xmlns:wpg="http://schemas.microsoft.com/office/word/2010/wordprocessingGroup" xmlns:wpi="http://schemas.microsoft.com/office/word/2010/wordprocessingInk" xmlns:wne="http://schemas.microsoft.com/office/word/2006/wordml" xmlns:wps="http://schemas.microsoft.com/office/word/2010/wordprocessingShape" mc:Ignorable="w14 wp14">
   <w:body>
     <w:p>
+      <w:pPr>
+        <w:pStyle w:val="ListParagraph"/>
+        <w:numPr>
+          <w:ilvl w:val="0"/>
+          <w:numId w:val="6"/>
+        </w:numPr>
+      </w:pPr>
+      <w:r>
+        <w:t>Pip3 install flask</w:t>
+      </w:r>
+    </w:p>
+    <w:p>
+      <w:pPr>
+        <w:pStyle w:val="ListParagraph"/>
+        <w:numPr>
+          <w:ilvl w:val="0"/>
+          <w:numId w:val="6"/>
+        </w:numPr>
+      </w:pPr>
+    </w:p>
+    <w:p>
+      <w:r>
+        <w:t>Models:</w:t>
+      </w:r>
+    </w:p>
+    <w:p>
+      <w:pPr>
+        <w:pStyle w:val="ListParagraph"/>
+        <w:numPr>
+          <w:ilvl w:val="0"/>
+          <w:numId w:val="8"/>
+        </w:numPr>
+      </w:pPr>
+      <w:r>
+        <w:t xml:space="preserve">A class is a set of attributes – </w:t>
+      </w:r>
+      <w:proofErr w:type="spellStart"/>
+      <w:r>
+        <w:t>E.g</w:t>
+      </w:r>
+      <w:proofErr w:type="spellEnd"/>
+      <w:r>
+        <w:t>: class Dogs:</w:t>
+      </w:r>
+    </w:p>
+    <w:p>
+      <w:pPr>
+        <w:pStyle w:val="ListParagraph"/>
+        <w:numPr>
+          <w:ilvl w:val="1"/>
+          <w:numId w:val="8"/>
+        </w:numPr>
+      </w:pPr>
+      <w:r>
+        <w:t xml:space="preserve">Name = “Bilbo </w:t>
+      </w:r>
+      <w:proofErr w:type="spellStart"/>
+      <w:r>
+        <w:t>Waggins</w:t>
+      </w:r>
+      <w:proofErr w:type="spellEnd"/>
+      <w:r>
+        <w:t>”</w:t>
+      </w:r>
+    </w:p>
+    <w:p>
+      <w:pPr>
+        <w:pStyle w:val="ListParagraph"/>
+        <w:numPr>
+          <w:ilvl w:val="1"/>
+          <w:numId w:val="8"/>
+        </w:numPr>
+      </w:pPr>
+      <w:r>
+        <w:t>Dog-1 = Dogs()</w:t>
+      </w:r>
+    </w:p>
+    <w:p>
+      <w:pPr>
+        <w:pStyle w:val="ListParagraph"/>
+        <w:numPr>
+          <w:ilvl w:val="0"/>
+          <w:numId w:val="7"/>
+        </w:numPr>
+      </w:pPr>
+      <w:r>
+        <w:t>A model is a class that describes your table</w:t>
+      </w:r>
+      <w:bookmarkStart w:id="0" w:name="_GoBack"/>
+      <w:bookmarkEnd w:id="0"/>
+    </w:p>
+    <w:p/>
+    <w:p>
       <w:r>
         <w:t>Flask</w:t>
       </w:r>
@@ -524,6 +617,7 @@
           <w:b/>
           <w:sz w:val="28"/>
         </w:rPr>
+        <w:lastRenderedPageBreak/>
         <w:t>Database Layer</w:t>
       </w:r>
     </w:p>
@@ -854,7 +948,6 @@
           <w:b/>
           <w:sz w:val="28"/>
         </w:rPr>
-        <w:lastRenderedPageBreak/>
         <w:t>Connection String</w:t>
       </w:r>
     </w:p>
@@ -1092,15 +1185,7 @@
           <w:sz w:val="28"/>
         </w:rPr>
         <w:tab/>
-        <w:t>#C</w:t>
-      </w:r>
-      <w:bookmarkStart w:id="0" w:name="_GoBack"/>
-      <w:bookmarkEnd w:id="0"/>
-      <w:r>
-        <w:rPr>
-          <w:sz w:val="28"/>
-        </w:rPr>
-        <w:t>reates all of our tables LOCALLY</w:t>
+        <w:t>#Creates all of our tables LOCALLY</w:t>
       </w:r>
     </w:p>
     <w:p>
@@ -1268,6 +1353,119 @@
     </w:lvl>
   </w:abstractNum>
   <w:abstractNum w:abstractNumId="1">
+    <w:nsid w:val="33D65D76"/>
+    <w:multiLevelType w:val="hybridMultilevel"/>
+    <w:tmpl w:val="835853BE"/>
+    <w:lvl w:ilvl="0" w:tplc="08090001">
+      <w:start w:val="1"/>
+      <w:numFmt w:val="bullet"/>
+      <w:lvlText w:val=""/>
+      <w:lvlJc w:val="left"/>
+      <w:pPr>
+        <w:ind w:left="720" w:hanging="360"/>
+      </w:pPr>
+      <w:rPr>
+        <w:rFonts w:ascii="Symbol" w:hAnsi="Symbol" w:hint="default"/>
+      </w:rPr>
+    </w:lvl>
+    <w:lvl w:ilvl="1" w:tplc="08090003">
+      <w:start w:val="1"/>
+      <w:numFmt w:val="bullet"/>
+      <w:lvlText w:val="o"/>
+      <w:lvlJc w:val="left"/>
+      <w:pPr>
+        <w:ind w:left="1440" w:hanging="360"/>
+      </w:pPr>
+      <w:rPr>
+        <w:rFonts w:ascii="Courier New" w:hAnsi="Courier New" w:cs="Courier New" w:hint="default"/>
+      </w:rPr>
+    </w:lvl>
+    <w:lvl w:ilvl="2" w:tplc="08090005" w:tentative="1">
+      <w:start w:val="1"/>
+      <w:numFmt w:val="bullet"/>
+      <w:lvlText w:val=""/>
+      <w:lvlJc w:val="left"/>
+      <w:pPr>
+        <w:ind w:left="2160" w:hanging="360"/>
+      </w:pPr>
+      <w:rPr>
+        <w:rFonts w:ascii="Wingdings" w:hAnsi="Wingdings" w:hint="default"/>
+      </w:rPr>
+    </w:lvl>
+    <w:lvl w:ilvl="3" w:tplc="08090001" w:tentative="1">
+      <w:start w:val="1"/>
+      <w:numFmt w:val="bullet"/>
+      <w:lvlText w:val=""/>
+      <w:lvlJc w:val="left"/>
+      <w:pPr>
+        <w:ind w:left="2880" w:hanging="360"/>
+      </w:pPr>
+      <w:rPr>
+        <w:rFonts w:ascii="Symbol" w:hAnsi="Symbol" w:hint="default"/>
+      </w:rPr>
+    </w:lvl>
+    <w:lvl w:ilvl="4" w:tplc="08090003" w:tentative="1">
+      <w:start w:val="1"/>
+      <w:numFmt w:val="bullet"/>
+      <w:lvlText w:val="o"/>
+      <w:lvlJc w:val="left"/>
+      <w:pPr>
+        <w:ind w:left="3600" w:hanging="360"/>
+      </w:pPr>
+      <w:rPr>
+        <w:rFonts w:ascii="Courier New" w:hAnsi="Courier New" w:cs="Courier New" w:hint="default"/>
+      </w:rPr>
+    </w:lvl>
+    <w:lvl w:ilvl="5" w:tplc="08090005" w:tentative="1">
+      <w:start w:val="1"/>
+      <w:numFmt w:val="bullet"/>
+      <w:lvlText w:val=""/>
+      <w:lvlJc w:val="left"/>
+      <w:pPr>
+        <w:ind w:left="4320" w:hanging="360"/>
+      </w:pPr>
+      <w:rPr>
+        <w:rFonts w:ascii="Wingdings" w:hAnsi="Wingdings" w:hint="default"/>
+      </w:rPr>
+    </w:lvl>
+    <w:lvl w:ilvl="6" w:tplc="08090001" w:tentative="1">
+      <w:start w:val="1"/>
+      <w:numFmt w:val="bullet"/>
+      <w:lvlText w:val=""/>
+      <w:lvlJc w:val="left"/>
+      <w:pPr>
+        <w:ind w:left="5040" w:hanging="360"/>
+      </w:pPr>
+      <w:rPr>
+        <w:rFonts w:ascii="Symbol" w:hAnsi="Symbol" w:hint="default"/>
+      </w:rPr>
+    </w:lvl>
+    <w:lvl w:ilvl="7" w:tplc="08090003" w:tentative="1">
+      <w:start w:val="1"/>
+      <w:numFmt w:val="bullet"/>
+      <w:lvlText w:val="o"/>
+      <w:lvlJc w:val="left"/>
+      <w:pPr>
+        <w:ind w:left="5760" w:hanging="360"/>
+      </w:pPr>
+      <w:rPr>
+        <w:rFonts w:ascii="Courier New" w:hAnsi="Courier New" w:cs="Courier New" w:hint="default"/>
+      </w:rPr>
+    </w:lvl>
+    <w:lvl w:ilvl="8" w:tplc="08090005" w:tentative="1">
+      <w:start w:val="1"/>
+      <w:numFmt w:val="bullet"/>
+      <w:lvlText w:val=""/>
+      <w:lvlJc w:val="left"/>
+      <w:pPr>
+        <w:ind w:left="6480" w:hanging="360"/>
+      </w:pPr>
+      <w:rPr>
+        <w:rFonts w:ascii="Wingdings" w:hAnsi="Wingdings" w:hint="default"/>
+      </w:rPr>
+    </w:lvl>
+  </w:abstractNum>
+  <w:abstractNum w:abstractNumId="2">
     <w:nsid w:val="405E2539"/>
     <w:multiLevelType w:val="hybridMultilevel"/>
     <w:tmpl w:val="C91CC120"/>
@@ -1380,7 +1578,120 @@
       </w:rPr>
     </w:lvl>
   </w:abstractNum>
-  <w:abstractNum w:abstractNumId="2">
+  <w:abstractNum w:abstractNumId="3">
+    <w:nsid w:val="42335A67"/>
+    <w:multiLevelType w:val="hybridMultilevel"/>
+    <w:tmpl w:val="F4B09370"/>
+    <w:lvl w:ilvl="0" w:tplc="08090001">
+      <w:start w:val="1"/>
+      <w:numFmt w:val="bullet"/>
+      <w:lvlText w:val=""/>
+      <w:lvlJc w:val="left"/>
+      <w:pPr>
+        <w:ind w:left="720" w:hanging="360"/>
+      </w:pPr>
+      <w:rPr>
+        <w:rFonts w:ascii="Symbol" w:hAnsi="Symbol" w:hint="default"/>
+      </w:rPr>
+    </w:lvl>
+    <w:lvl w:ilvl="1" w:tplc="08090003" w:tentative="1">
+      <w:start w:val="1"/>
+      <w:numFmt w:val="bullet"/>
+      <w:lvlText w:val="o"/>
+      <w:lvlJc w:val="left"/>
+      <w:pPr>
+        <w:ind w:left="1440" w:hanging="360"/>
+      </w:pPr>
+      <w:rPr>
+        <w:rFonts w:ascii="Courier New" w:hAnsi="Courier New" w:cs="Courier New" w:hint="default"/>
+      </w:rPr>
+    </w:lvl>
+    <w:lvl w:ilvl="2" w:tplc="08090005" w:tentative="1">
+      <w:start w:val="1"/>
+      <w:numFmt w:val="bullet"/>
+      <w:lvlText w:val=""/>
+      <w:lvlJc w:val="left"/>
+      <w:pPr>
+        <w:ind w:left="2160" w:hanging="360"/>
+      </w:pPr>
+      <w:rPr>
+        <w:rFonts w:ascii="Wingdings" w:hAnsi="Wingdings" w:hint="default"/>
+      </w:rPr>
+    </w:lvl>
+    <w:lvl w:ilvl="3" w:tplc="08090001" w:tentative="1">
+      <w:start w:val="1"/>
+      <w:numFmt w:val="bullet"/>
+      <w:lvlText w:val=""/>
+      <w:lvlJc w:val="left"/>
+      <w:pPr>
+        <w:ind w:left="2880" w:hanging="360"/>
+      </w:pPr>
+      <w:rPr>
+        <w:rFonts w:ascii="Symbol" w:hAnsi="Symbol" w:hint="default"/>
+      </w:rPr>
+    </w:lvl>
+    <w:lvl w:ilvl="4" w:tplc="08090003" w:tentative="1">
+      <w:start w:val="1"/>
+      <w:numFmt w:val="bullet"/>
+      <w:lvlText w:val="o"/>
+      <w:lvlJc w:val="left"/>
+      <w:pPr>
+        <w:ind w:left="3600" w:hanging="360"/>
+      </w:pPr>
+      <w:rPr>
+        <w:rFonts w:ascii="Courier New" w:hAnsi="Courier New" w:cs="Courier New" w:hint="default"/>
+      </w:rPr>
+    </w:lvl>
+    <w:lvl w:ilvl="5" w:tplc="08090005" w:tentative="1">
+      <w:start w:val="1"/>
+      <w:numFmt w:val="bullet"/>
+      <w:lvlText w:val=""/>
+      <w:lvlJc w:val="left"/>
+      <w:pPr>
+        <w:ind w:left="4320" w:hanging="360"/>
+      </w:pPr>
+      <w:rPr>
+        <w:rFonts w:ascii="Wingdings" w:hAnsi="Wingdings" w:hint="default"/>
+      </w:rPr>
+    </w:lvl>
+    <w:lvl w:ilvl="6" w:tplc="08090001" w:tentative="1">
+      <w:start w:val="1"/>
+      <w:numFmt w:val="bullet"/>
+      <w:lvlText w:val=""/>
+      <w:lvlJc w:val="left"/>
+      <w:pPr>
+        <w:ind w:left="5040" w:hanging="360"/>
+      </w:pPr>
+      <w:rPr>
+        <w:rFonts w:ascii="Symbol" w:hAnsi="Symbol" w:hint="default"/>
+      </w:rPr>
+    </w:lvl>
+    <w:lvl w:ilvl="7" w:tplc="08090003" w:tentative="1">
+      <w:start w:val="1"/>
+      <w:numFmt w:val="bullet"/>
+      <w:lvlText w:val="o"/>
+      <w:lvlJc w:val="left"/>
+      <w:pPr>
+        <w:ind w:left="5760" w:hanging="360"/>
+      </w:pPr>
+      <w:rPr>
+        <w:rFonts w:ascii="Courier New" w:hAnsi="Courier New" w:cs="Courier New" w:hint="default"/>
+      </w:rPr>
+    </w:lvl>
+    <w:lvl w:ilvl="8" w:tplc="08090005" w:tentative="1">
+      <w:start w:val="1"/>
+      <w:numFmt w:val="bullet"/>
+      <w:lvlText w:val=""/>
+      <w:lvlJc w:val="left"/>
+      <w:pPr>
+        <w:ind w:left="6480" w:hanging="360"/>
+      </w:pPr>
+      <w:rPr>
+        <w:rFonts w:ascii="Wingdings" w:hAnsi="Wingdings" w:hint="default"/>
+      </w:rPr>
+    </w:lvl>
+  </w:abstractNum>
+  <w:abstractNum w:abstractNumId="4">
     <w:nsid w:val="4AA32340"/>
     <w:multiLevelType w:val="hybridMultilevel"/>
     <w:tmpl w:val="0428C97E"/>
@@ -1493,7 +1804,7 @@
       </w:rPr>
     </w:lvl>
   </w:abstractNum>
-  <w:abstractNum w:abstractNumId="3">
+  <w:abstractNum w:abstractNumId="5">
     <w:nsid w:val="51904AD4"/>
     <w:multiLevelType w:val="hybridMultilevel"/>
     <w:tmpl w:val="787CB7C4"/>
@@ -1606,7 +1917,120 @@
       </w:rPr>
     </w:lvl>
   </w:abstractNum>
-  <w:abstractNum w:abstractNumId="4">
+  <w:abstractNum w:abstractNumId="6">
+    <w:nsid w:val="5C7C4631"/>
+    <w:multiLevelType w:val="hybridMultilevel"/>
+    <w:tmpl w:val="0AA6CD38"/>
+    <w:lvl w:ilvl="0" w:tplc="08090001">
+      <w:start w:val="1"/>
+      <w:numFmt w:val="bullet"/>
+      <w:lvlText w:val=""/>
+      <w:lvlJc w:val="left"/>
+      <w:pPr>
+        <w:ind w:left="720" w:hanging="360"/>
+      </w:pPr>
+      <w:rPr>
+        <w:rFonts w:ascii="Symbol" w:hAnsi="Symbol" w:hint="default"/>
+      </w:rPr>
+    </w:lvl>
+    <w:lvl w:ilvl="1" w:tplc="08090003" w:tentative="1">
+      <w:start w:val="1"/>
+      <w:numFmt w:val="bullet"/>
+      <w:lvlText w:val="o"/>
+      <w:lvlJc w:val="left"/>
+      <w:pPr>
+        <w:ind w:left="1440" w:hanging="360"/>
+      </w:pPr>
+      <w:rPr>
+        <w:rFonts w:ascii="Courier New" w:hAnsi="Courier New" w:cs="Courier New" w:hint="default"/>
+      </w:rPr>
+    </w:lvl>
+    <w:lvl w:ilvl="2" w:tplc="08090005" w:tentative="1">
+      <w:start w:val="1"/>
+      <w:numFmt w:val="bullet"/>
+      <w:lvlText w:val=""/>
+      <w:lvlJc w:val="left"/>
+      <w:pPr>
+        <w:ind w:left="2160" w:hanging="360"/>
+      </w:pPr>
+      <w:rPr>
+        <w:rFonts w:ascii="Wingdings" w:hAnsi="Wingdings" w:hint="default"/>
+      </w:rPr>
+    </w:lvl>
+    <w:lvl w:ilvl="3" w:tplc="08090001" w:tentative="1">
+      <w:start w:val="1"/>
+      <w:numFmt w:val="bullet"/>
+      <w:lvlText w:val=""/>
+      <w:lvlJc w:val="left"/>
+      <w:pPr>
+        <w:ind w:left="2880" w:hanging="360"/>
+      </w:pPr>
+      <w:rPr>
+        <w:rFonts w:ascii="Symbol" w:hAnsi="Symbol" w:hint="default"/>
+      </w:rPr>
+    </w:lvl>
+    <w:lvl w:ilvl="4" w:tplc="08090003" w:tentative="1">
+      <w:start w:val="1"/>
+      <w:numFmt w:val="bullet"/>
+      <w:lvlText w:val="o"/>
+      <w:lvlJc w:val="left"/>
+      <w:pPr>
+        <w:ind w:left="3600" w:hanging="360"/>
+      </w:pPr>
+      <w:rPr>
+        <w:rFonts w:ascii="Courier New" w:hAnsi="Courier New" w:cs="Courier New" w:hint="default"/>
+      </w:rPr>
+    </w:lvl>
+    <w:lvl w:ilvl="5" w:tplc="08090005" w:tentative="1">
+      <w:start w:val="1"/>
+      <w:numFmt w:val="bullet"/>
+      <w:lvlText w:val=""/>
+      <w:lvlJc w:val="left"/>
+      <w:pPr>
+        <w:ind w:left="4320" w:hanging="360"/>
+      </w:pPr>
+      <w:rPr>
+        <w:rFonts w:ascii="Wingdings" w:hAnsi="Wingdings" w:hint="default"/>
+      </w:rPr>
+    </w:lvl>
+    <w:lvl w:ilvl="6" w:tplc="08090001" w:tentative="1">
+      <w:start w:val="1"/>
+      <w:numFmt w:val="bullet"/>
+      <w:lvlText w:val=""/>
+      <w:lvlJc w:val="left"/>
+      <w:pPr>
+        <w:ind w:left="5040" w:hanging="360"/>
+      </w:pPr>
+      <w:rPr>
+        <w:rFonts w:ascii="Symbol" w:hAnsi="Symbol" w:hint="default"/>
+      </w:rPr>
+    </w:lvl>
+    <w:lvl w:ilvl="7" w:tplc="08090003" w:tentative="1">
+      <w:start w:val="1"/>
+      <w:numFmt w:val="bullet"/>
+      <w:lvlText w:val="o"/>
+      <w:lvlJc w:val="left"/>
+      <w:pPr>
+        <w:ind w:left="5760" w:hanging="360"/>
+      </w:pPr>
+      <w:rPr>
+        <w:rFonts w:ascii="Courier New" w:hAnsi="Courier New" w:cs="Courier New" w:hint="default"/>
+      </w:rPr>
+    </w:lvl>
+    <w:lvl w:ilvl="8" w:tplc="08090005" w:tentative="1">
+      <w:start w:val="1"/>
+      <w:numFmt w:val="bullet"/>
+      <w:lvlText w:val=""/>
+      <w:lvlJc w:val="left"/>
+      <w:pPr>
+        <w:ind w:left="6480" w:hanging="360"/>
+      </w:pPr>
+      <w:rPr>
+        <w:rFonts w:ascii="Wingdings" w:hAnsi="Wingdings" w:hint="default"/>
+      </w:rPr>
+    </w:lvl>
+  </w:abstractNum>
+  <w:abstractNum w:abstractNumId="7">
     <w:nsid w:val="645E2623"/>
     <w:multiLevelType w:val="hybridMultilevel"/>
     <w:tmpl w:val="FA74D14C"/>
@@ -1720,19 +2144,28 @@
     </w:lvl>
   </w:abstractNum>
   <w:num w:numId="1">
-    <w:abstractNumId w:val="4"/>
+    <w:abstractNumId w:val="7"/>
   </w:num>
   <w:num w:numId="2">
-    <w:abstractNumId w:val="3"/>
+    <w:abstractNumId w:val="5"/>
   </w:num>
   <w:num w:numId="3">
-    <w:abstractNumId w:val="1"/>
+    <w:abstractNumId w:val="2"/>
   </w:num>
   <w:num w:numId="4">
     <w:abstractNumId w:val="0"/>
   </w:num>
   <w:num w:numId="5">
-    <w:abstractNumId w:val="2"/>
+    <w:abstractNumId w:val="4"/>
+  </w:num>
+  <w:num w:numId="6">
+    <w:abstractNumId w:val="6"/>
+  </w:num>
+  <w:num w:numId="7">
+    <w:abstractNumId w:val="3"/>
+  </w:num>
+  <w:num w:numId="8">
+    <w:abstractNumId w:val="1"/>
   </w:num>
 </w:numbering>
 </file>

</xml_diff>